<commit_message>
update notebook and report
</commit_message>
<xml_diff>
--- a/Project_report.docx
+++ b/Project_report.docx
@@ -4382,12 +4382,206 @@
     <w:p>
       <w:pPr>
         <w:pStyle w:val="12"/>
-      </w:pPr>
+        <w:rPr>
+          <w:rFonts w:hint="default" w:ascii="Calibri" w:hAnsi="Calibri" w:cs="Calibri"/>
+          <w:lang w:val="en-US"/>
+        </w:rPr>
+      </w:pPr>
+      <w:r>
+        <w:rPr>
+          <w:rFonts w:hint="default" w:ascii="Calibri" w:hAnsi="Calibri" w:eastAsia="SimSun" w:cs="Calibri"/>
+          <w:sz w:val="24"/>
+          <w:szCs w:val="24"/>
+        </w:rPr>
+        <w:t xml:space="preserve">Petri-nets of the Inductive Miner algorithm for each cluster </w:t>
+      </w:r>
+      <w:r>
+        <w:rPr>
+          <w:rFonts w:hint="default" w:ascii="Calibri" w:hAnsi="Calibri" w:eastAsia="SimSun" w:cs="Calibri"/>
+          <w:sz w:val="24"/>
+          <w:szCs w:val="24"/>
+          <w:lang w:val="en-US"/>
+        </w:rPr>
+        <w:t>have been shown respectively:</w:t>
+      </w:r>
     </w:p>
     <w:p>
       <w:pPr>
         <w:pStyle w:val="12"/>
-      </w:pPr>
+        <w:rPr>
+          <w:rFonts w:hint="default" w:ascii="Calibri" w:hAnsi="Calibri" w:cs="Calibri"/>
+          <w:lang w:val="en-US"/>
+        </w:rPr>
+      </w:pPr>
+      <w:r>
+        <w:rPr>
+          <w:rFonts w:hint="default"/>
+          <w:lang w:val="en-US"/>
+        </w:rPr>
+        <w:drawing>
+          <wp:anchor distT="0" distB="0" distL="114300" distR="114300" simplePos="0" relativeHeight="251666432" behindDoc="0" locked="0" layoutInCell="1" allowOverlap="1">
+            <wp:simplePos x="0" y="0"/>
+            <wp:positionH relativeFrom="column">
+              <wp:posOffset>-539115</wp:posOffset>
+            </wp:positionH>
+            <wp:positionV relativeFrom="paragraph">
+              <wp:posOffset>1311910</wp:posOffset>
+            </wp:positionV>
+            <wp:extent cx="6891020" cy="586740"/>
+            <wp:effectExtent l="0" t="0" r="5080" b="3810"/>
+            <wp:wrapTopAndBottom/>
+            <wp:docPr id="5" name="Picture 5" descr="inductive_cluster2"/>
+            <wp:cNvGraphicFramePr>
+              <a:graphicFrameLocks xmlns:a="http://schemas.openxmlformats.org/drawingml/2006/main" noChangeAspect="1"/>
+            </wp:cNvGraphicFramePr>
+            <a:graphic xmlns:a="http://schemas.openxmlformats.org/drawingml/2006/main">
+              <a:graphicData uri="http://schemas.openxmlformats.org/drawingml/2006/picture">
+                <pic:pic xmlns:pic="http://schemas.openxmlformats.org/drawingml/2006/picture">
+                  <pic:nvPicPr>
+                    <pic:cNvPr id="5" name="Picture 5" descr="inductive_cluster2"/>
+                    <pic:cNvPicPr>
+                      <a:picLocks noChangeAspect="1"/>
+                    </pic:cNvPicPr>
+                  </pic:nvPicPr>
+                  <pic:blipFill>
+                    <a:blip r:embed="rId35"/>
+                    <a:stretch>
+                      <a:fillRect/>
+                    </a:stretch>
+                  </pic:blipFill>
+                  <pic:spPr>
+                    <a:xfrm>
+                      <a:off x="0" y="0"/>
+                      <a:ext cx="6891020" cy="586740"/>
+                    </a:xfrm>
+                    <a:prstGeom prst="rect">
+                      <a:avLst/>
+                    </a:prstGeom>
+                  </pic:spPr>
+                </pic:pic>
+              </a:graphicData>
+            </a:graphic>
+          </wp:anchor>
+        </w:drawing>
+      </w:r>
+      <w:bookmarkStart w:id="1" w:name="_GoBack"/>
+      <w:r>
+        <w:rPr>
+          <w:rFonts w:hint="default" w:ascii="Calibri" w:hAnsi="Calibri" w:cs="Calibri"/>
+          <w:lang w:val="en-US"/>
+        </w:rPr>
+        <w:drawing>
+          <wp:anchor distT="0" distB="0" distL="114300" distR="114300" simplePos="0" relativeHeight="251665408" behindDoc="0" locked="0" layoutInCell="1" allowOverlap="1">
+            <wp:simplePos x="0" y="0"/>
+            <wp:positionH relativeFrom="column">
+              <wp:posOffset>160655</wp:posOffset>
+            </wp:positionH>
+            <wp:positionV relativeFrom="paragraph">
+              <wp:posOffset>155575</wp:posOffset>
+            </wp:positionV>
+            <wp:extent cx="5339080" cy="792480"/>
+            <wp:effectExtent l="0" t="0" r="13970" b="7620"/>
+            <wp:wrapTopAndBottom/>
+            <wp:docPr id="2" name="Picture 2" descr="inductive_cluster0"/>
+            <wp:cNvGraphicFramePr>
+              <a:graphicFrameLocks xmlns:a="http://schemas.openxmlformats.org/drawingml/2006/main" noChangeAspect="1"/>
+            </wp:cNvGraphicFramePr>
+            <a:graphic xmlns:a="http://schemas.openxmlformats.org/drawingml/2006/main">
+              <a:graphicData uri="http://schemas.openxmlformats.org/drawingml/2006/picture">
+                <pic:pic xmlns:pic="http://schemas.openxmlformats.org/drawingml/2006/picture">
+                  <pic:nvPicPr>
+                    <pic:cNvPr id="2" name="Picture 2" descr="inductive_cluster0"/>
+                    <pic:cNvPicPr>
+                      <a:picLocks noChangeAspect="1"/>
+                    </pic:cNvPicPr>
+                  </pic:nvPicPr>
+                  <pic:blipFill>
+                    <a:blip r:embed="rId36"/>
+                    <a:stretch>
+                      <a:fillRect/>
+                    </a:stretch>
+                  </pic:blipFill>
+                  <pic:spPr>
+                    <a:xfrm>
+                      <a:off x="0" y="0"/>
+                      <a:ext cx="5339080" cy="792480"/>
+                    </a:xfrm>
+                    <a:prstGeom prst="rect">
+                      <a:avLst/>
+                    </a:prstGeom>
+                  </pic:spPr>
+                </pic:pic>
+              </a:graphicData>
+            </a:graphic>
+          </wp:anchor>
+        </w:drawing>
+      </w:r>
+      <w:bookmarkEnd w:id="1"/>
+    </w:p>
+    <w:p>
+      <w:pPr>
+        <w:pStyle w:val="12"/>
+        <w:rPr>
+          <w:rFonts w:hint="default" w:ascii="Calibri" w:hAnsi="Calibri" w:cs="Calibri"/>
+          <w:lang w:val="en-US"/>
+        </w:rPr>
+      </w:pPr>
+    </w:p>
+    <w:p>
+      <w:pPr>
+        <w:pStyle w:val="12"/>
+      </w:pPr>
+      <w:r>
+        <w:rPr>
+          <w:rFonts w:hint="default"/>
+          <w:lang w:val="en-US"/>
+        </w:rPr>
+        <w:drawing>
+          <wp:anchor distT="0" distB="0" distL="114300" distR="114300" simplePos="0" relativeHeight="251667456" behindDoc="0" locked="0" layoutInCell="1" allowOverlap="1">
+            <wp:simplePos x="0" y="0"/>
+            <wp:positionH relativeFrom="column">
+              <wp:posOffset>-976630</wp:posOffset>
+            </wp:positionH>
+            <wp:positionV relativeFrom="paragraph">
+              <wp:posOffset>-176530</wp:posOffset>
+            </wp:positionV>
+            <wp:extent cx="7503160" cy="1522730"/>
+            <wp:effectExtent l="0" t="0" r="2540" b="1270"/>
+            <wp:wrapTopAndBottom/>
+            <wp:docPr id="3" name="Picture 3" descr="inductive_cluster1"/>
+            <wp:cNvGraphicFramePr>
+              <a:graphicFrameLocks xmlns:a="http://schemas.openxmlformats.org/drawingml/2006/main" noChangeAspect="1"/>
+            </wp:cNvGraphicFramePr>
+            <a:graphic xmlns:a="http://schemas.openxmlformats.org/drawingml/2006/main">
+              <a:graphicData uri="http://schemas.openxmlformats.org/drawingml/2006/picture">
+                <pic:pic xmlns:pic="http://schemas.openxmlformats.org/drawingml/2006/picture">
+                  <pic:nvPicPr>
+                    <pic:cNvPr id="3" name="Picture 3" descr="inductive_cluster1"/>
+                    <pic:cNvPicPr>
+                      <a:picLocks noChangeAspect="1"/>
+                    </pic:cNvPicPr>
+                  </pic:nvPicPr>
+                  <pic:blipFill>
+                    <a:blip r:embed="rId37"/>
+                    <a:stretch>
+                      <a:fillRect/>
+                    </a:stretch>
+                  </pic:blipFill>
+                  <pic:spPr>
+                    <a:xfrm>
+                      <a:off x="0" y="0"/>
+                      <a:ext cx="7503160" cy="1522730"/>
+                    </a:xfrm>
+                    <a:prstGeom prst="rect">
+                      <a:avLst/>
+                    </a:prstGeom>
+                  </pic:spPr>
+                </pic:pic>
+              </a:graphicData>
+            </a:graphic>
+          </wp:anchor>
+        </w:drawing>
+      </w:r>
     </w:p>
     <w:p>
       <w:pPr>
@@ -4530,8 +4724,6 @@
           <w:lang w:val="en-US"/>
         </w:rPr>
       </w:pPr>
-      <w:bookmarkStart w:id="1" w:name="_GoBack"/>
-      <w:bookmarkEnd w:id="1"/>
     </w:p>
     <w:p>
       <w:pPr>

</xml_diff>